<commit_message>
Calculated a(9) for table
</commit_message>
<xml_diff>
--- a/docs/Loesung_Uebungsblatt_6.docx
+++ b/docs/Loesung_Uebungsblatt_6.docx
@@ -475,6 +475,50 @@
                 <w:szCs w:val="22"/>
               </w:rPr>
               <w:t>646657365</w:t>
+            </w:r>
+          </w:p>
+        </w:tc>
+      </w:tr>
+      <w:tr>
+        <w:tc>
+          <w:tcPr>
+            <w:tcW w:w="4889" w:type="dxa"/>
+          </w:tcPr>
+          <w:p>
+            <w:pPr>
+              <w:jc w:val="center"/>
+              <w:rPr>
+                <w:rFonts w:asciiTheme="minorHAnsi" w:hAnsiTheme="minorHAnsi"/>
+                <w:szCs w:val="22"/>
+              </w:rPr>
+            </w:pPr>
+            <w:r>
+              <w:rPr>
+                <w:rFonts w:asciiTheme="minorHAnsi" w:hAnsiTheme="minorHAnsi"/>
+                <w:szCs w:val="22"/>
+              </w:rPr>
+              <w:t>9</w:t>
+            </w:r>
+          </w:p>
+        </w:tc>
+        <w:tc>
+          <w:tcPr>
+            <w:tcW w:w="4889" w:type="dxa"/>
+          </w:tcPr>
+          <w:p>
+            <w:pPr>
+              <w:jc w:val="center"/>
+              <w:rPr>
+                <w:rFonts w:asciiTheme="minorHAnsi" w:hAnsiTheme="minorHAnsi"/>
+                <w:szCs w:val="22"/>
+              </w:rPr>
+            </w:pPr>
+            <w:r>
+              <w:rPr>
+                <w:rFonts w:asciiTheme="minorHAnsi" w:hAnsiTheme="minorHAnsi"/>
+                <w:szCs w:val="22"/>
+              </w:rPr>
+              <w:t>10599739324</w:t>
             </w:r>
           </w:p>
         </w:tc>
@@ -600,7 +644,7 @@
         <w:rFonts w:asciiTheme="minorHAnsi" w:hAnsiTheme="minorHAnsi"/>
         <w:noProof/>
       </w:rPr>
-      <w:t>04.12.2016</w:t>
+      <w:t>05.12.2016</w:t>
     </w:r>
     <w:r>
       <w:rPr>

</xml_diff>